<commit_message>
cost analysis updated version-2
</commit_message>
<xml_diff>
--- a/Cost analysis.docx
+++ b/Cost analysis.docx
@@ -1,12 +1,11 @@
 
 <file path=word/document.xml><?xml version="1.0" encoding="utf-8"?>
-<w:document xmlns:wpc="http://schemas.microsoft.com/office/word/2010/wordprocessingCanvas" xmlns:cx="http://schemas.microsoft.com/office/drawing/2014/chartex" xmlns:cx1="http://schemas.microsoft.com/office/drawing/2015/9/8/chartex" xmlns:cx2="http://schemas.microsoft.com/office/drawing/2015/10/21/chartex" xmlns:cx3="http://schemas.microsoft.com/office/drawing/2016/5/9/chartex" xmlns:cx4="http://schemas.microsoft.com/office/drawing/2016/5/10/chartex" xmlns:cx5="http://schemas.microsoft.com/office/drawing/2016/5/11/chartex" xmlns:cx6="http://schemas.microsoft.com/office/drawing/2016/5/12/chartex" xmlns:cx7="http://schemas.microsoft.com/office/drawing/2016/5/13/chartex" xmlns:cx8="http://schemas.microsoft.com/office/drawing/2016/5/14/chartex" xmlns:mc="http://schemas.openxmlformats.org/markup-compatibility/2006" xmlns:aink="http://schemas.microsoft.com/office/drawing/2016/ink" xmlns:am3d="http://schemas.microsoft.com/office/drawing/2017/model3d" xmlns:o="urn:schemas-microsoft-com:office:office" xmlns:r="http://schemas.openxmlformats.org/officeDocument/2006/relationships" xmlns:m="http://schemas.openxmlformats.org/officeDocument/2006/math" xmlns:v="urn:schemas-microsoft-com:vml" xmlns:wp14="http://schemas.microsoft.com/office/word/2010/wordprocessingDrawing" xmlns:wp="http://schemas.openxmlformats.org/drawingml/2006/wordprocessingDrawing" xmlns:w10="urn:schemas-microsoft-com:office:word" xmlns:w="http://schemas.openxmlformats.org/wordprocessingml/2006/main" xmlns:w14="http://schemas.microsoft.com/office/word/2010/wordml" xmlns:w15="http://schemas.microsoft.com/office/word/2012/wordml" xmlns:w16cid="http://schemas.microsoft.com/office/word/2016/wordml/cid" xmlns:w16se="http://schemas.microsoft.com/office/word/2015/wordml/symex" xmlns:wpg="http://schemas.microsoft.com/office/word/2010/wordprocessingGroup" xmlns:wpi="http://schemas.microsoft.com/office/word/2010/wordprocessingInk" xmlns:wne="http://schemas.microsoft.com/office/word/2006/wordml" xmlns:wps="http://schemas.microsoft.com/office/word/2010/wordprocessingShape" mc:Ignorable="w14 w15 w16se w16cid wp14">
+<w:document xmlns:wpc="http://schemas.microsoft.com/office/word/2010/wordprocessingCanvas" xmlns:mc="http://schemas.openxmlformats.org/markup-compatibility/2006" xmlns:o="urn:schemas-microsoft-com:office:office" xmlns:r="http://schemas.openxmlformats.org/officeDocument/2006/relationships" xmlns:m="http://schemas.openxmlformats.org/officeDocument/2006/math" xmlns:v="urn:schemas-microsoft-com:vml" xmlns:wp14="http://schemas.microsoft.com/office/word/2010/wordprocessingDrawing" xmlns:wp="http://schemas.openxmlformats.org/drawingml/2006/wordprocessingDrawing" xmlns:w10="urn:schemas-microsoft-com:office:word" xmlns:w="http://schemas.openxmlformats.org/wordprocessingml/2006/main" xmlns:w14="http://schemas.microsoft.com/office/word/2010/wordml" xmlns:w15="http://schemas.microsoft.com/office/word/2012/wordml" xmlns:wpg="http://schemas.microsoft.com/office/word/2010/wordprocessingGroup" xmlns:wpi="http://schemas.microsoft.com/office/word/2010/wordprocessingInk" xmlns:wne="http://schemas.microsoft.com/office/word/2006/wordml" xmlns:wps="http://schemas.microsoft.com/office/word/2010/wordprocessingShape" mc:Ignorable="w14 w15 wp14">
   <w:body>
     <w:p>
       <w:pPr>
         <w:pStyle w:val="Title"/>
         <w:spacing w:line="360" w:lineRule="auto"/>
-        <w:ind w:left="2880"/>
         <w:rPr>
           <w:rFonts w:ascii="Times New Roman" w:hAnsi="Times New Roman" w:cs="Times New Roman"/>
           <w:b/>
@@ -24,6 +23,16 @@
           <w:szCs w:val="40"/>
         </w:rPr>
         <w:t xml:space="preserve">COST ANALYSIS </w:t>
+      </w:r>
+      <w:r>
+        <w:rPr>
+          <w:rFonts w:ascii="Times New Roman" w:hAnsi="Times New Roman" w:cs="Times New Roman"/>
+          <w:b/>
+          <w:color w:val="000000" w:themeColor="text1"/>
+          <w:sz w:val="40"/>
+          <w:szCs w:val="40"/>
+        </w:rPr>
+        <w:t>OF FOOD ORDERING SYSTEM</w:t>
       </w:r>
     </w:p>
     <w:p>
@@ -114,16 +123,16 @@
         <w:rPr>
           <w:rFonts w:ascii="Times New Roman" w:hAnsi="Times New Roman" w:cs="Times New Roman"/>
           <w:b/>
-          <w:sz w:val="24"/>
-          <w:szCs w:val="24"/>
+          <w:sz w:val="28"/>
+          <w:szCs w:val="28"/>
         </w:rPr>
       </w:pPr>
       <w:r>
         <w:rPr>
           <w:rFonts w:ascii="Times New Roman" w:hAnsi="Times New Roman" w:cs="Times New Roman"/>
           <w:b/>
-          <w:sz w:val="24"/>
-          <w:szCs w:val="24"/>
+          <w:sz w:val="28"/>
+          <w:szCs w:val="28"/>
         </w:rPr>
         <w:t>Main Items That Determine an Ecommerce Websites Cost:</w:t>
       </w:r>
@@ -252,16 +261,16 @@
         <w:rPr>
           <w:rFonts w:ascii="Times New Roman" w:hAnsi="Times New Roman" w:cs="Times New Roman"/>
           <w:b/>
-          <w:sz w:val="24"/>
-          <w:szCs w:val="24"/>
+          <w:sz w:val="28"/>
+          <w:szCs w:val="28"/>
         </w:rPr>
       </w:pPr>
       <w:r>
         <w:rPr>
           <w:rFonts w:ascii="Times New Roman" w:hAnsi="Times New Roman" w:cs="Times New Roman"/>
           <w:b/>
-          <w:sz w:val="24"/>
-          <w:szCs w:val="24"/>
+          <w:sz w:val="28"/>
+          <w:szCs w:val="28"/>
         </w:rPr>
         <w:t>Design:</w:t>
       </w:r>
@@ -449,16 +458,16 @@
         <w:jc w:val="both"/>
         <w:rPr>
           <w:rFonts w:ascii="Times New Roman" w:hAnsi="Times New Roman" w:cs="Times New Roman"/>
-          <w:sz w:val="24"/>
-          <w:szCs w:val="24"/>
+          <w:sz w:val="28"/>
+          <w:szCs w:val="28"/>
         </w:rPr>
       </w:pPr>
       <w:r>
         <w:rPr>
           <w:rFonts w:ascii="Times New Roman" w:hAnsi="Times New Roman" w:cs="Times New Roman"/>
           <w:b/>
-          <w:sz w:val="24"/>
-          <w:szCs w:val="24"/>
+          <w:sz w:val="28"/>
+          <w:szCs w:val="28"/>
         </w:rPr>
         <w:lastRenderedPageBreak/>
         <w:t>Project description:</w:t>
@@ -466,8 +475,8 @@
       <w:r>
         <w:rPr>
           <w:rFonts w:ascii="Times New Roman" w:hAnsi="Times New Roman" w:cs="Times New Roman"/>
-          <w:sz w:val="24"/>
-          <w:szCs w:val="24"/>
+          <w:sz w:val="28"/>
+          <w:szCs w:val="28"/>
         </w:rPr>
         <w:t xml:space="preserve"> </w:t>
       </w:r>
@@ -1464,13 +1473,38 @@
                 <w:sz w:val="24"/>
                 <w:szCs w:val="24"/>
               </w:rPr>
+              <w:t>7</w:t>
+            </w:r>
+          </w:p>
+        </w:tc>
+        <w:tc>
+          <w:tcPr>
+            <w:tcW w:w="1082" w:type="dxa"/>
+            <w:vAlign w:val="center"/>
+          </w:tcPr>
+          <w:p>
+            <w:pPr>
+              <w:spacing w:after="0" w:line="240" w:lineRule="auto"/>
+              <w:cnfStyle w:val="000000100000" w:firstRow="0" w:lastRow="0" w:firstColumn="0" w:lastColumn="0" w:oddVBand="0" w:evenVBand="0" w:oddHBand="1" w:evenHBand="0" w:firstRowFirstColumn="0" w:firstRowLastColumn="0" w:lastRowFirstColumn="0" w:lastRowLastColumn="0"/>
+              <w:rPr>
+                <w:rFonts w:ascii="Times New Roman" w:hAnsi="Times New Roman" w:cs="Times New Roman"/>
+                <w:sz w:val="24"/>
+                <w:szCs w:val="24"/>
+              </w:rPr>
+            </w:pPr>
+            <w:r>
+              <w:rPr>
+                <w:rFonts w:ascii="Times New Roman" w:hAnsi="Times New Roman" w:cs="Times New Roman"/>
+                <w:sz w:val="24"/>
+                <w:szCs w:val="24"/>
+              </w:rPr>
               <w:t>6</w:t>
             </w:r>
           </w:p>
         </w:tc>
         <w:tc>
           <w:tcPr>
-            <w:tcW w:w="1082" w:type="dxa"/>
+            <w:tcW w:w="2064" w:type="dxa"/>
             <w:vAlign w:val="center"/>
           </w:tcPr>
           <w:p>
@@ -1489,13 +1523,21 @@
                 <w:sz w:val="24"/>
                 <w:szCs w:val="24"/>
               </w:rPr>
-              <w:t>6</w:t>
-            </w:r>
-          </w:p>
-        </w:tc>
-        <w:tc>
-          <w:tcPr>
-            <w:tcW w:w="2064" w:type="dxa"/>
+              <w:t>2</w:t>
+            </w:r>
+            <w:r>
+              <w:rPr>
+                <w:rFonts w:ascii="Times New Roman" w:hAnsi="Times New Roman" w:cs="Times New Roman"/>
+                <w:sz w:val="24"/>
+                <w:szCs w:val="24"/>
+              </w:rPr>
+              <w:t>5000</w:t>
+            </w:r>
+          </w:p>
+        </w:tc>
+        <w:tc>
+          <w:tcPr>
+            <w:tcW w:w="2070" w:type="dxa"/>
             <w:vAlign w:val="center"/>
           </w:tcPr>
           <w:p>
@@ -1514,40 +1556,7 @@
                 <w:sz w:val="24"/>
                 <w:szCs w:val="24"/>
               </w:rPr>
-              <w:t>2</w:t>
-            </w:r>
-            <w:r>
-              <w:rPr>
-                <w:rFonts w:ascii="Times New Roman" w:hAnsi="Times New Roman" w:cs="Times New Roman"/>
-                <w:sz w:val="24"/>
-                <w:szCs w:val="24"/>
-              </w:rPr>
-              <w:t>5000</w:t>
-            </w:r>
-          </w:p>
-        </w:tc>
-        <w:tc>
-          <w:tcPr>
-            <w:tcW w:w="2070" w:type="dxa"/>
-            <w:vAlign w:val="center"/>
-          </w:tcPr>
-          <w:p>
-            <w:pPr>
-              <w:spacing w:after="0" w:line="240" w:lineRule="auto"/>
-              <w:cnfStyle w:val="000000100000" w:firstRow="0" w:lastRow="0" w:firstColumn="0" w:lastColumn="0" w:oddVBand="0" w:evenVBand="0" w:oddHBand="1" w:evenHBand="0" w:firstRowFirstColumn="0" w:firstRowLastColumn="0" w:lastRowFirstColumn="0" w:lastRowLastColumn="0"/>
-              <w:rPr>
-                <w:rFonts w:ascii="Times New Roman" w:hAnsi="Times New Roman" w:cs="Times New Roman"/>
-                <w:sz w:val="24"/>
-                <w:szCs w:val="24"/>
-              </w:rPr>
-            </w:pPr>
-            <w:r>
-              <w:rPr>
-                <w:rFonts w:ascii="Times New Roman" w:hAnsi="Times New Roman" w:cs="Times New Roman"/>
-                <w:sz w:val="24"/>
-                <w:szCs w:val="24"/>
-              </w:rPr>
-              <w:t>9</w:t>
+              <w:t>10</w:t>
             </w:r>
             <w:r>
               <w:rPr>
@@ -1563,6 +1572,14 @@
                 <w:sz w:val="24"/>
                 <w:szCs w:val="24"/>
               </w:rPr>
+              <w:t>5</w:t>
+            </w:r>
+            <w:r>
+              <w:rPr>
+                <w:rFonts w:ascii="Times New Roman" w:hAnsi="Times New Roman" w:cs="Times New Roman"/>
+                <w:sz w:val="24"/>
+                <w:szCs w:val="24"/>
+              </w:rPr>
               <w:t>0</w:t>
             </w:r>
             <w:r>
@@ -1571,7 +1588,7 @@
                 <w:sz w:val="24"/>
                 <w:szCs w:val="24"/>
               </w:rPr>
-              <w:t>0,000</w:t>
+              <w:t>,000</w:t>
             </w:r>
           </w:p>
         </w:tc>
@@ -1903,8 +1920,6 @@
               </w:rPr>
               <w:t>cost:</w:t>
             </w:r>
-            <w:bookmarkStart w:id="0" w:name="_GoBack"/>
-            <w:bookmarkEnd w:id="0"/>
           </w:p>
         </w:tc>
         <w:tc>
@@ -3394,7 +3409,7 @@
                 <w:sz w:val="24"/>
                 <w:szCs w:val="24"/>
               </w:rPr>
-              <w:t>17,2</w:t>
+              <w:t>18,7</w:t>
             </w:r>
             <w:r>
               <w:rPr>
@@ -3427,6 +3442,7 @@
           <w:sz w:val="40"/>
           <w:szCs w:val="40"/>
         </w:rPr>
+        <w:lastRenderedPageBreak/>
         <w:t>Cost analysis Pie Chart:</w:t>
       </w:r>
     </w:p>
@@ -3530,7 +3546,29 @@
           <w:sz w:val="32"/>
           <w:szCs w:val="32"/>
         </w:rPr>
-        <w:t>Figure: Pie chart</w:t>
+        <w:t>Figure: Pie ch</w:t>
+      </w:r>
+      <w:bookmarkStart w:id="0" w:name="_GoBack"/>
+      <w:bookmarkEnd w:id="0"/>
+      <w:r>
+        <w:rPr>
+          <w:rFonts w:ascii="Times New Roman" w:hAnsi="Times New Roman"/>
+          <w:b/>
+          <w:bCs/>
+          <w:sz w:val="32"/>
+          <w:szCs w:val="32"/>
+        </w:rPr>
+        <w:t>art</w:t>
+      </w:r>
+      <w:r>
+        <w:rPr>
+          <w:rFonts w:ascii="Times New Roman" w:hAnsi="Times New Roman"/>
+          <w:b/>
+          <w:bCs/>
+          <w:sz w:val="32"/>
+          <w:szCs w:val="32"/>
+        </w:rPr>
+        <w:t xml:space="preserve"> of cost analysis of Food ordering system</w:t>
       </w:r>
     </w:p>
     <w:sectPr>
@@ -3545,7 +3583,7 @@
 </file>
 
 <file path=word/endnotes.xml><?xml version="1.0" encoding="utf-8"?>
-<w:endnotes xmlns:wpc="http://schemas.microsoft.com/office/word/2010/wordprocessingCanvas" xmlns:cx="http://schemas.microsoft.com/office/drawing/2014/chartex" xmlns:cx1="http://schemas.microsoft.com/office/drawing/2015/9/8/chartex" xmlns:cx2="http://schemas.microsoft.com/office/drawing/2015/10/21/chartex" xmlns:cx3="http://schemas.microsoft.com/office/drawing/2016/5/9/chartex" xmlns:cx4="http://schemas.microsoft.com/office/drawing/2016/5/10/chartex" xmlns:cx5="http://schemas.microsoft.com/office/drawing/2016/5/11/chartex" xmlns:cx6="http://schemas.microsoft.com/office/drawing/2016/5/12/chartex" xmlns:cx7="http://schemas.microsoft.com/office/drawing/2016/5/13/chartex" xmlns:cx8="http://schemas.microsoft.com/office/drawing/2016/5/14/chartex" xmlns:mc="http://schemas.openxmlformats.org/markup-compatibility/2006" xmlns:aink="http://schemas.microsoft.com/office/drawing/2016/ink" xmlns:am3d="http://schemas.microsoft.com/office/drawing/2017/model3d" xmlns:o="urn:schemas-microsoft-com:office:office" xmlns:r="http://schemas.openxmlformats.org/officeDocument/2006/relationships" xmlns:m="http://schemas.openxmlformats.org/officeDocument/2006/math" xmlns:v="urn:schemas-microsoft-com:vml" xmlns:wp14="http://schemas.microsoft.com/office/word/2010/wordprocessingDrawing" xmlns:wp="http://schemas.openxmlformats.org/drawingml/2006/wordprocessingDrawing" xmlns:w10="urn:schemas-microsoft-com:office:word" xmlns:w="http://schemas.openxmlformats.org/wordprocessingml/2006/main" xmlns:w14="http://schemas.microsoft.com/office/word/2010/wordml" xmlns:w15="http://schemas.microsoft.com/office/word/2012/wordml" xmlns:w16cid="http://schemas.microsoft.com/office/word/2016/wordml/cid" xmlns:w16se="http://schemas.microsoft.com/office/word/2015/wordml/symex" xmlns:wpg="http://schemas.microsoft.com/office/word/2010/wordprocessingGroup" xmlns:wpi="http://schemas.microsoft.com/office/word/2010/wordprocessingInk" xmlns:wne="http://schemas.microsoft.com/office/word/2006/wordml" xmlns:wps="http://schemas.microsoft.com/office/word/2010/wordprocessingShape" mc:Ignorable="w14 w15 w16se w16cid wp14">
+<w:endnotes xmlns:wpc="http://schemas.microsoft.com/office/word/2010/wordprocessingCanvas" xmlns:mc="http://schemas.openxmlformats.org/markup-compatibility/2006" xmlns:o="urn:schemas-microsoft-com:office:office" xmlns:r="http://schemas.openxmlformats.org/officeDocument/2006/relationships" xmlns:m="http://schemas.openxmlformats.org/officeDocument/2006/math" xmlns:v="urn:schemas-microsoft-com:vml" xmlns:wp14="http://schemas.microsoft.com/office/word/2010/wordprocessingDrawing" xmlns:wp="http://schemas.openxmlformats.org/drawingml/2006/wordprocessingDrawing" xmlns:w10="urn:schemas-microsoft-com:office:word" xmlns:w="http://schemas.openxmlformats.org/wordprocessingml/2006/main" xmlns:w14="http://schemas.microsoft.com/office/word/2010/wordml" xmlns:w15="http://schemas.microsoft.com/office/word/2012/wordml" xmlns:wpg="http://schemas.microsoft.com/office/word/2010/wordprocessingGroup" xmlns:wpi="http://schemas.microsoft.com/office/word/2010/wordprocessingInk" xmlns:wne="http://schemas.microsoft.com/office/word/2006/wordml" xmlns:wps="http://schemas.microsoft.com/office/word/2010/wordprocessingShape" mc:Ignorable="w14 w15 wp14">
   <w:endnote w:type="separator" w:id="-1">
     <w:p>
       <w:pPr>
@@ -3570,7 +3608,7 @@
 </file>
 
 <file path=word/footnotes.xml><?xml version="1.0" encoding="utf-8"?>
-<w:footnotes xmlns:wpc="http://schemas.microsoft.com/office/word/2010/wordprocessingCanvas" xmlns:cx="http://schemas.microsoft.com/office/drawing/2014/chartex" xmlns:cx1="http://schemas.microsoft.com/office/drawing/2015/9/8/chartex" xmlns:cx2="http://schemas.microsoft.com/office/drawing/2015/10/21/chartex" xmlns:cx3="http://schemas.microsoft.com/office/drawing/2016/5/9/chartex" xmlns:cx4="http://schemas.microsoft.com/office/drawing/2016/5/10/chartex" xmlns:cx5="http://schemas.microsoft.com/office/drawing/2016/5/11/chartex" xmlns:cx6="http://schemas.microsoft.com/office/drawing/2016/5/12/chartex" xmlns:cx7="http://schemas.microsoft.com/office/drawing/2016/5/13/chartex" xmlns:cx8="http://schemas.microsoft.com/office/drawing/2016/5/14/chartex" xmlns:mc="http://schemas.openxmlformats.org/markup-compatibility/2006" xmlns:aink="http://schemas.microsoft.com/office/drawing/2016/ink" xmlns:am3d="http://schemas.microsoft.com/office/drawing/2017/model3d" xmlns:o="urn:schemas-microsoft-com:office:office" xmlns:r="http://schemas.openxmlformats.org/officeDocument/2006/relationships" xmlns:m="http://schemas.openxmlformats.org/officeDocument/2006/math" xmlns:v="urn:schemas-microsoft-com:vml" xmlns:wp14="http://schemas.microsoft.com/office/word/2010/wordprocessingDrawing" xmlns:wp="http://schemas.openxmlformats.org/drawingml/2006/wordprocessingDrawing" xmlns:w10="urn:schemas-microsoft-com:office:word" xmlns:w="http://schemas.openxmlformats.org/wordprocessingml/2006/main" xmlns:w14="http://schemas.microsoft.com/office/word/2010/wordml" xmlns:w15="http://schemas.microsoft.com/office/word/2012/wordml" xmlns:w16cid="http://schemas.microsoft.com/office/word/2016/wordml/cid" xmlns:w16se="http://schemas.microsoft.com/office/word/2015/wordml/symex" xmlns:wpg="http://schemas.microsoft.com/office/word/2010/wordprocessingGroup" xmlns:wpi="http://schemas.microsoft.com/office/word/2010/wordprocessingInk" xmlns:wne="http://schemas.microsoft.com/office/word/2006/wordml" xmlns:wps="http://schemas.microsoft.com/office/word/2010/wordprocessingShape" mc:Ignorable="w14 w15 w16se w16cid wp14">
+<w:footnotes xmlns:wpc="http://schemas.microsoft.com/office/word/2010/wordprocessingCanvas" xmlns:mc="http://schemas.openxmlformats.org/markup-compatibility/2006" xmlns:o="urn:schemas-microsoft-com:office:office" xmlns:r="http://schemas.openxmlformats.org/officeDocument/2006/relationships" xmlns:m="http://schemas.openxmlformats.org/officeDocument/2006/math" xmlns:v="urn:schemas-microsoft-com:vml" xmlns:wp14="http://schemas.microsoft.com/office/word/2010/wordprocessingDrawing" xmlns:wp="http://schemas.openxmlformats.org/drawingml/2006/wordprocessingDrawing" xmlns:w10="urn:schemas-microsoft-com:office:word" xmlns:w="http://schemas.openxmlformats.org/wordprocessingml/2006/main" xmlns:w14="http://schemas.microsoft.com/office/word/2010/wordml" xmlns:w15="http://schemas.microsoft.com/office/word/2012/wordml" xmlns:wpg="http://schemas.microsoft.com/office/word/2010/wordprocessingGroup" xmlns:wpi="http://schemas.microsoft.com/office/word/2010/wordprocessingInk" xmlns:wne="http://schemas.microsoft.com/office/word/2006/wordml" xmlns:wps="http://schemas.microsoft.com/office/word/2010/wordprocessingShape" mc:Ignorable="w14 w15 wp14">
   <w:footnote w:type="separator" w:id="-1">
     <w:p>
       <w:pPr>
@@ -3595,7 +3633,7 @@
 </file>
 
 <file path=word/styles.xml><?xml version="1.0" encoding="utf-8"?>
-<w:styles xmlns:mc="http://schemas.openxmlformats.org/markup-compatibility/2006" xmlns:r="http://schemas.openxmlformats.org/officeDocument/2006/relationships" xmlns:w="http://schemas.openxmlformats.org/wordprocessingml/2006/main" xmlns:w14="http://schemas.microsoft.com/office/word/2010/wordml" xmlns:w15="http://schemas.microsoft.com/office/word/2012/wordml" xmlns:w16cid="http://schemas.microsoft.com/office/word/2016/wordml/cid" xmlns:w16se="http://schemas.microsoft.com/office/word/2015/wordml/symex" mc:Ignorable="w14 w15 w16se w16cid">
+<w:styles xmlns:mc="http://schemas.openxmlformats.org/markup-compatibility/2006" xmlns:r="http://schemas.openxmlformats.org/officeDocument/2006/relationships" xmlns:w="http://schemas.openxmlformats.org/wordprocessingml/2006/main" xmlns:w14="http://schemas.microsoft.com/office/word/2010/wordml" xmlns:w15="http://schemas.microsoft.com/office/word/2012/wordml" mc:Ignorable="w14 w15">
   <w:docDefaults>
     <w:rPrDefault>
       <w:rPr>
@@ -3607,7 +3645,7 @@
     </w:rPrDefault>
     <w:pPrDefault/>
   </w:docDefaults>
-  <w:latentStyles w:defLockedState="0" w:defUIPriority="99" w:defSemiHidden="0" w:defUnhideWhenUsed="0" w:defQFormat="0" w:count="375">
+  <w:latentStyles w:defLockedState="0" w:defUIPriority="99" w:defSemiHidden="0" w:defUnhideWhenUsed="0" w:defQFormat="0" w:count="371">
     <w:lsdException w:name="Normal" w:uiPriority="0" w:qFormat="1"/>
     <w:lsdException w:name="heading 1" w:uiPriority="9" w:qFormat="1"/>
     <w:lsdException w:name="heading 2" w:semiHidden="1" w:uiPriority="9" w:unhideWhenUsed="1" w:qFormat="1"/>
@@ -3713,6 +3751,7 @@
     <w:lsdException w:name="HTML Sample" w:semiHidden="1" w:unhideWhenUsed="1"/>
     <w:lsdException w:name="HTML Typewriter" w:semiHidden="1" w:unhideWhenUsed="1"/>
     <w:lsdException w:name="HTML Variable" w:semiHidden="1" w:unhideWhenUsed="1"/>
+    <w:lsdException w:name="Normal Table" w:semiHidden="1" w:unhideWhenUsed="1"/>
     <w:lsdException w:name="annotation subject" w:semiHidden="1" w:unhideWhenUsed="1"/>
     <w:lsdException w:name="No List" w:semiHidden="1" w:unhideWhenUsed="1"/>
     <w:lsdException w:name="Outline List 1" w:semiHidden="1" w:unhideWhenUsed="1"/>
@@ -3756,8 +3795,10 @@
     <w:lsdException w:name="Table Elegant" w:semiHidden="1" w:unhideWhenUsed="1"/>
     <w:lsdException w:name="Table Professional" w:semiHidden="1" w:unhideWhenUsed="1"/>
     <w:lsdException w:name="Table Subtle 1" w:semiHidden="1" w:unhideWhenUsed="1"/>
+    <w:lsdException w:name="Table Subtle 2" w:semiHidden="1" w:unhideWhenUsed="1"/>
     <w:lsdException w:name="Table Web 1" w:semiHidden="1" w:unhideWhenUsed="1"/>
     <w:lsdException w:name="Table Web 2" w:semiHidden="1" w:unhideWhenUsed="1"/>
+    <w:lsdException w:name="Table Web 3" w:semiHidden="1" w:unhideWhenUsed="1"/>
     <w:lsdException w:name="Balloon Text" w:semiHidden="1" w:unhideWhenUsed="1"/>
     <w:lsdException w:name="Table Grid" w:uiPriority="39"/>
     <w:lsdException w:name="Table Theme" w:semiHidden="1" w:unhideWhenUsed="1"/>
@@ -3976,10 +4017,6 @@
     <w:lsdException w:name="List Table 5 Dark Accent 6" w:uiPriority="50"/>
     <w:lsdException w:name="List Table 6 Colorful Accent 6" w:uiPriority="51"/>
     <w:lsdException w:name="List Table 7 Colorful Accent 6" w:uiPriority="52"/>
-    <w:lsdException w:name="Mention" w:semiHidden="1" w:unhideWhenUsed="1"/>
-    <w:lsdException w:name="Smart Hyperlink" w:semiHidden="1" w:unhideWhenUsed="1"/>
-    <w:lsdException w:name="Hashtag" w:semiHidden="1" w:unhideWhenUsed="1"/>
-    <w:lsdException w:name="Unresolved Mention" w:semiHidden="1" w:unhideWhenUsed="1"/>
   </w:latentStyles>
   <w:style w:type="paragraph" w:default="1" w:styleId="Normal">
     <w:name w:val="Normal"/>
@@ -4154,6 +4191,7 @@
     <w:uiPriority w:val="39"/>
     <w:rsid w:val="00A82A91"/>
     <w:tblPr>
+      <w:tblInd w:w="0" w:type="dxa"/>
       <w:tblBorders>
         <w:top w:val="single" w:sz="4" w:space="0" w:color="auto"/>
         <w:left w:val="single" w:sz="4" w:space="0" w:color="auto"/>
@@ -4162,6 +4200,12 @@
         <w:insideH w:val="single" w:sz="4" w:space="0" w:color="auto"/>
         <w:insideV w:val="single" w:sz="4" w:space="0" w:color="auto"/>
       </w:tblBorders>
+      <w:tblCellMar>
+        <w:top w:w="0" w:type="dxa"/>
+        <w:left w:w="108" w:type="dxa"/>
+        <w:bottom w:w="0" w:type="dxa"/>
+        <w:right w:w="108" w:type="dxa"/>
+      </w:tblCellMar>
     </w:tblPr>
   </w:style>
   <w:style w:type="table" w:customStyle="1" w:styleId="PlainTable11">
@@ -4172,6 +4216,7 @@
     <w:tblPr>
       <w:tblStyleRowBandSize w:val="1"/>
       <w:tblStyleColBandSize w:val="1"/>
+      <w:tblInd w:w="0" w:type="dxa"/>
       <w:tblBorders>
         <w:top w:val="single" w:sz="4" w:space="0" w:color="FFFFFF" w:themeColor="background1"/>
         <w:left w:val="single" w:sz="4" w:space="0" w:color="FFFFFF" w:themeColor="background1"/>
@@ -4180,6 +4225,12 @@
         <w:insideH w:val="single" w:sz="4" w:space="0" w:color="FFFFFF" w:themeColor="background1"/>
         <w:insideV w:val="single" w:sz="4" w:space="0" w:color="FFFFFF" w:themeColor="background1"/>
       </w:tblBorders>
+      <w:tblCellMar>
+        <w:top w:w="0" w:type="dxa"/>
+        <w:left w:w="108" w:type="dxa"/>
+        <w:bottom w:w="0" w:type="dxa"/>
+        <w:right w:w="108" w:type="dxa"/>
+      </w:tblCellMar>
     </w:tblPr>
     <w:tblStylePr w:type="firstRow">
       <w:rPr>
@@ -4232,6 +4283,13 @@
     <w:tblPr>
       <w:tblStyleRowBandSize w:val="1"/>
       <w:tblStyleColBandSize w:val="1"/>
+      <w:tblInd w:w="0" w:type="dxa"/>
+      <w:tblCellMar>
+        <w:top w:w="0" w:type="dxa"/>
+        <w:left w:w="108" w:type="dxa"/>
+        <w:bottom w:w="0" w:type="dxa"/>
+        <w:right w:w="108" w:type="dxa"/>
+      </w:tblCellMar>
     </w:tblPr>
     <w:tblStylePr w:type="firstRow">
       <w:rPr>

</xml_diff>